<commit_message>
testing and final clean up
</commit_message>
<xml_diff>
--- a/Documentation.docx
+++ b/Documentation.docx
@@ -1620,6 +1620,15 @@
       <w:r>
         <w:t xml:space="preserve"> and control the development of the project as a group. GitHub allows the project to effectively allow multiple members to work on the same project simultaneously with features being developed on an individual’s pc then uploaded to as a separate version to the cloud with every other member of the team downloading the new version when needed.</w:t>
       </w:r>
+      <w:r>
+        <w:t xml:space="preserve"> 2 version control systems were set up one for storing documents and another for storing the project which can then show who has made changes to which documents</w:t>
+      </w:r>
+      <w:r>
+        <w:t>.</w:t>
+      </w:r>
+      <w:r>
+        <w:t xml:space="preserve"> </w:t>
+      </w:r>
     </w:p>
     <w:p>
       <w:pPr>
@@ -1760,14 +1769,9 @@
       <w:r>
         <w:t xml:space="preserve">This is </w:t>
       </w:r>
-      <w:proofErr w:type="gramStart"/>
-      <w:r>
-        <w:t>A</w:t>
-      </w:r>
-      <w:r>
-        <w:t>s</w:t>
-      </w:r>
-      <w:proofErr w:type="gramEnd"/>
+      <w:r>
+        <w:t>as</w:t>
+      </w:r>
       <w:r>
         <w:t xml:space="preserve"> mentioned by </w:t>
       </w:r>
@@ -1801,20 +1805,18 @@
       <w:r>
         <w:t xml:space="preserve"> the cone of uncertainty is the idea that as a project continues the likelihood of the project having issues such as time constraints with only 20 percent if projects being completed on time. </w:t>
       </w:r>
-      <w:proofErr w:type="gramStart"/>
-      <w:r>
-        <w:t>With this in mind the</w:t>
-      </w:r>
-      <w:proofErr w:type="gramEnd"/>
+      <w:r>
+        <w:t>The</w:t>
+      </w:r>
       <w:r>
         <w:t xml:space="preserve"> project should be planned with extra time </w:t>
       </w:r>
       <w:r>
-        <w:t xml:space="preserve">to increase the odds of it being completed on time which will in turn increase costs.  To ensure the project does </w:t>
+        <w:t xml:space="preserve">to increase the odds of it </w:t>
       </w:r>
       <w:r>
         <w:lastRenderedPageBreak/>
-        <w:t xml:space="preserve">not fail due to probable uncertainty the budget should be doubled to increase the chances of the website being completed on time with more cash flow into the project means that developers can be hired for longer which also as mentioned by </w:t>
+        <w:t xml:space="preserve">being completed on time which will in turn increase costs.  To ensure the project does not fail due to probable uncertainty the budget should be doubled to increase the chances of the website being completed on time with more cash flow into the project means that developers can be hired for longer which also as mentioned by </w:t>
       </w:r>
       <w:sdt>
         <w:sdtPr>
@@ -1859,45 +1861,27 @@
         <w:spacing w:line="360" w:lineRule="auto"/>
         <w:jc w:val="both"/>
       </w:pPr>
-      <w:bookmarkStart w:id="4" w:name="_Toc125299099"/>
-      <w:r>
-        <w:t>4 Design Documentation</w:t>
+      <w:bookmarkStart w:id="4" w:name="_Toc125299100"/>
+      <w:r>
+        <w:t>4</w:t>
+      </w:r>
+      <w:r>
+        <w:t xml:space="preserve"> </w:t>
+      </w:r>
+      <w:r>
+        <w:t>Appendix</w:t>
       </w:r>
       <w:bookmarkEnd w:id="4"/>
     </w:p>
     <w:p>
       <w:pPr>
-        <w:spacing w:line="360" w:lineRule="auto"/>
-        <w:jc w:val="both"/>
-      </w:pPr>
-    </w:p>
-    <w:p>
-      <w:pPr>
-        <w:pStyle w:val="Heading1"/>
-        <w:spacing w:line="360" w:lineRule="auto"/>
-        <w:jc w:val="both"/>
-      </w:pPr>
-      <w:bookmarkStart w:id="5" w:name="_Toc125299100"/>
-      <w:r>
-        <w:t>5</w:t>
-      </w:r>
-      <w:r>
-        <w:t xml:space="preserve"> </w:t>
-      </w:r>
-      <w:r>
-        <w:t>Appendix</w:t>
-      </w:r>
-      <w:bookmarkEnd w:id="5"/>
-    </w:p>
-    <w:p>
-      <w:pPr>
         <w:pStyle w:val="Heading2"/>
         <w:spacing w:line="360" w:lineRule="auto"/>
         <w:jc w:val="both"/>
       </w:pPr>
-      <w:bookmarkStart w:id="6" w:name="_Toc125299101"/>
-      <w:r>
-        <w:t>5</w:t>
+      <w:bookmarkStart w:id="5" w:name="_Toc125299101"/>
+      <w:r>
+        <w:t>4</w:t>
       </w:r>
       <w:r>
         <w:t xml:space="preserve">.1 </w:t>
@@ -1905,7 +1889,7 @@
       <w:r>
         <w:t>Trello Change Management system</w:t>
       </w:r>
-      <w:bookmarkEnd w:id="6"/>
+      <w:bookmarkEnd w:id="5"/>
     </w:p>
     <w:p>
       <w:pPr>
@@ -1962,27 +1946,14 @@
       <w:r>
         <w:t xml:space="preserve">Figure </w:t>
       </w:r>
-      <w:r>
-        <w:fldChar w:fldCharType="begin"/>
-      </w:r>
-      <w:r>
-        <w:instrText xml:space="preserve"> SEQ Figure \* ARABIC </w:instrText>
-      </w:r>
-      <w:r>
-        <w:fldChar w:fldCharType="separate"/>
-      </w:r>
-      <w:r>
-        <w:rPr>
-          <w:noProof/>
-        </w:rPr>
-        <w:t>1</w:t>
-      </w:r>
-      <w:r>
-        <w:rPr>
-          <w:noProof/>
-        </w:rPr>
-        <w:fldChar w:fldCharType="end"/>
-      </w:r>
+      <w:fldSimple w:instr=" SEQ Figure \* ARABIC ">
+        <w:r>
+          <w:rPr>
+            <w:noProof/>
+          </w:rPr>
+          <w:t>1</w:t>
+        </w:r>
+      </w:fldSimple>
       <w:r>
         <w:t>: image showing the use of Trello to create a Kanban management system</w:t>
       </w:r>
@@ -1992,7 +1963,7 @@
         <w:br w:type="page"/>
       </w:r>
     </w:p>
-    <w:bookmarkStart w:id="7" w:name="_Toc125299102" w:displacedByCustomXml="next"/>
+    <w:bookmarkStart w:id="6" w:name="_Toc125299102" w:displacedByCustomXml="next"/>
     <w:sdt>
       <w:sdtPr>
         <w:rPr>
@@ -2016,7 +1987,7 @@
           <w:r>
             <w:t>References</w:t>
           </w:r>
-          <w:bookmarkEnd w:id="7"/>
+          <w:bookmarkEnd w:id="6"/>
         </w:p>
         <w:sdt>
           <w:sdtPr>

</xml_diff>

<commit_message>
costing and documentation complete
</commit_message>
<xml_diff>
--- a/Documentation.docx
+++ b/Documentation.docx
@@ -984,6 +984,8 @@
             <w:tabs>
               <w:tab w:val="right" w:leader="dot" w:pos="9016"/>
             </w:tabs>
+            <w:spacing w:line="360" w:lineRule="auto"/>
+            <w:jc w:val="both"/>
             <w:rPr>
               <w:rFonts w:eastAsiaTheme="minorEastAsia"/>
               <w:noProof/>
@@ -1063,6 +1065,8 @@
             <w:tabs>
               <w:tab w:val="right" w:leader="dot" w:pos="9016"/>
             </w:tabs>
+            <w:spacing w:line="360" w:lineRule="auto"/>
+            <w:jc w:val="both"/>
             <w:rPr>
               <w:rFonts w:eastAsiaTheme="minorEastAsia"/>
               <w:noProof/>
@@ -1133,6 +1137,8 @@
             <w:tabs>
               <w:tab w:val="right" w:leader="dot" w:pos="9016"/>
             </w:tabs>
+            <w:spacing w:line="360" w:lineRule="auto"/>
+            <w:jc w:val="both"/>
             <w:rPr>
               <w:rFonts w:eastAsiaTheme="minorEastAsia"/>
               <w:noProof/>
@@ -1203,6 +1209,8 @@
             <w:tabs>
               <w:tab w:val="right" w:leader="dot" w:pos="9016"/>
             </w:tabs>
+            <w:spacing w:line="360" w:lineRule="auto"/>
+            <w:jc w:val="both"/>
             <w:rPr>
               <w:rFonts w:eastAsiaTheme="minorEastAsia"/>
               <w:noProof/>
@@ -1273,6 +1281,8 @@
             <w:tabs>
               <w:tab w:val="right" w:leader="dot" w:pos="9016"/>
             </w:tabs>
+            <w:spacing w:line="360" w:lineRule="auto"/>
+            <w:jc w:val="both"/>
             <w:rPr>
               <w:rFonts w:eastAsiaTheme="minorEastAsia"/>
               <w:noProof/>
@@ -1343,6 +1353,8 @@
             <w:tabs>
               <w:tab w:val="right" w:leader="dot" w:pos="9016"/>
             </w:tabs>
+            <w:spacing w:line="360" w:lineRule="auto"/>
+            <w:jc w:val="both"/>
             <w:rPr>
               <w:rFonts w:eastAsiaTheme="minorEastAsia"/>
               <w:noProof/>
@@ -1413,6 +1425,8 @@
             <w:tabs>
               <w:tab w:val="right" w:leader="dot" w:pos="9016"/>
             </w:tabs>
+            <w:spacing w:line="360" w:lineRule="auto"/>
+            <w:jc w:val="both"/>
             <w:rPr>
               <w:rFonts w:eastAsiaTheme="minorEastAsia"/>
               <w:noProof/>
@@ -1483,6 +1497,8 @@
             <w:tabs>
               <w:tab w:val="right" w:leader="dot" w:pos="9016"/>
             </w:tabs>
+            <w:spacing w:line="360" w:lineRule="auto"/>
+            <w:jc w:val="both"/>
             <w:rPr>
               <w:rFonts w:eastAsiaTheme="minorEastAsia"/>
               <w:noProof/>
@@ -1615,7 +1631,13 @@
         <w:jc w:val="both"/>
       </w:pPr>
       <w:r>
-        <w:t>For version control the project will use the service GitHub to store</w:t>
+        <w:t>For version control the project will use the service</w:t>
+      </w:r>
+      <w:r>
+        <w:t xml:space="preserve"> </w:t>
+      </w:r>
+      <w:r>
+        <w:t>to store</w:t>
       </w:r>
       <w:r>
         <w:t xml:space="preserve"> and control the development of the project as a group. GitHub allows the project to effectively allow multiple members to work on the same project simultaneously with features being developed on an individual’s pc then uploaded to as a separate version to the cloud with every other member of the team downloading the new version when needed.</w:t>
@@ -1628,6 +1650,9 @@
       </w:r>
       <w:r>
         <w:t xml:space="preserve"> </w:t>
+      </w:r>
+      <w:r>
+        <w:t xml:space="preserve">An example of this being used can be seen in (appendix 5.2) with a GitHub repository being used to store documents and changes to documents. </w:t>
       </w:r>
     </w:p>
     <w:p>
@@ -1719,7 +1744,13 @@
         <w:t xml:space="preserve"> on the team</w:t>
       </w:r>
       <w:r>
-        <w:t xml:space="preserve"> being around 50 LOC for HTML</w:t>
+        <w:t xml:space="preserve"> being around </w:t>
+      </w:r>
+      <w:r>
+        <w:t>5</w:t>
+      </w:r>
+      <w:r>
+        <w:t>0 LOC for HTML</w:t>
       </w:r>
       <w:r>
         <w:t xml:space="preserve">, 20 LOC for CSS, JS, PHP with the estimated average annual salary for a software engineer being around £49,000 in the UK according to </w:t>
@@ -1760,6 +1791,22 @@
       <w:r>
         <w:t xml:space="preserve"> </w:t>
       </w:r>
+      <w:r>
+        <w:t xml:space="preserve">With operation costs this will be increased to £50/hr per worker </w:t>
+      </w:r>
+      <w:r>
+        <w:lastRenderedPageBreak/>
+        <w:t>days to ensure that operation costs are also being paid for</w:t>
+      </w:r>
+      <w:r>
+        <w:t xml:space="preserve"> with 2 hour days making </w:t>
+      </w:r>
+      <w:r>
+        <w:t>daily operation costs around £300/day</w:t>
+      </w:r>
+      <w:r>
+        <w:t xml:space="preserve">. </w:t>
+      </w:r>
     </w:p>
     <w:p>
       <w:pPr>
@@ -1812,11 +1859,7 @@
         <w:t xml:space="preserve"> project should be planned with extra time </w:t>
       </w:r>
       <w:r>
-        <w:t xml:space="preserve">to increase the odds of it </w:t>
-      </w:r>
-      <w:r>
-        <w:lastRenderedPageBreak/>
-        <w:t xml:space="preserve">being completed on time which will in turn increase costs.  To ensure the project does not fail due to probable uncertainty the budget should be doubled to increase the chances of the website being completed on time with more cash flow into the project means that developers can be hired for longer which also as mentioned by </w:t>
+        <w:t xml:space="preserve">to increase the odds of it being completed on time which will in turn increase costs.  To ensure the project does not fail due to probable uncertainty the budget should be doubled to increase the chances of the website being completed on time with more cash flow into the project means that developers can be hired for longer which also as mentioned by </w:t>
       </w:r>
       <w:sdt>
         <w:sdtPr>
@@ -1851,9 +1894,143 @@
     </w:p>
     <w:p>
       <w:pPr>
+        <w:pStyle w:val="Heading1"/>
+        <w:numPr>
+          <w:ilvl w:val="0"/>
+          <w:numId w:val="4"/>
+        </w:numPr>
         <w:spacing w:line="360" w:lineRule="auto"/>
         <w:jc w:val="both"/>
       </w:pPr>
+      <w:r>
+        <w:t>Expected lines of code</w:t>
+      </w:r>
+    </w:p>
+    <w:p>
+      <w:pPr>
+        <w:pStyle w:val="ListParagraph"/>
+        <w:numPr>
+          <w:ilvl w:val="0"/>
+          <w:numId w:val="3"/>
+        </w:numPr>
+      </w:pPr>
+      <w:r>
+        <w:t>CSS 200 lines</w:t>
+      </w:r>
+    </w:p>
+    <w:p>
+      <w:pPr>
+        <w:pStyle w:val="ListParagraph"/>
+        <w:numPr>
+          <w:ilvl w:val="0"/>
+          <w:numId w:val="3"/>
+        </w:numPr>
+      </w:pPr>
+      <w:r>
+        <w:t>Home page: 150 lines of HTML</w:t>
+      </w:r>
+    </w:p>
+    <w:p>
+      <w:pPr>
+        <w:pStyle w:val="ListParagraph"/>
+        <w:numPr>
+          <w:ilvl w:val="0"/>
+          <w:numId w:val="3"/>
+        </w:numPr>
+      </w:pPr>
+      <w:r>
+        <w:t>About page: 150 lines of html</w:t>
+      </w:r>
+    </w:p>
+    <w:p>
+      <w:pPr>
+        <w:pStyle w:val="ListParagraph"/>
+        <w:numPr>
+          <w:ilvl w:val="0"/>
+          <w:numId w:val="3"/>
+        </w:numPr>
+      </w:pPr>
+      <w:r>
+        <w:t>Location page: 150 lines of html</w:t>
+      </w:r>
+    </w:p>
+    <w:p>
+      <w:pPr>
+        <w:pStyle w:val="ListParagraph"/>
+        <w:numPr>
+          <w:ilvl w:val="0"/>
+          <w:numId w:val="3"/>
+        </w:numPr>
+      </w:pPr>
+      <w:r>
+        <w:t>5-Star review system: 20 lines of PHP, 30 lines of JS</w:t>
+      </w:r>
+    </w:p>
+    <w:p>
+      <w:pPr>
+        <w:pStyle w:val="ListParagraph"/>
+        <w:numPr>
+          <w:ilvl w:val="0"/>
+          <w:numId w:val="3"/>
+        </w:numPr>
+      </w:pPr>
+      <w:r>
+        <w:t>Comment/ review system: 50 lines of PHP</w:t>
+      </w:r>
+    </w:p>
+    <w:p>
+      <w:pPr>
+        <w:pStyle w:val="ListParagraph"/>
+        <w:numPr>
+          <w:ilvl w:val="0"/>
+          <w:numId w:val="3"/>
+        </w:numPr>
+      </w:pPr>
+      <w:r>
+        <w:t xml:space="preserve">Login system: </w:t>
+      </w:r>
+      <w:r>
+        <w:t>50 lines of PHP</w:t>
+      </w:r>
+    </w:p>
+    <w:p>
+      <w:pPr>
+        <w:pStyle w:val="ListParagraph"/>
+        <w:numPr>
+          <w:ilvl w:val="0"/>
+          <w:numId w:val="3"/>
+        </w:numPr>
+      </w:pPr>
+      <w:r>
+        <w:t xml:space="preserve">Search bar: </w:t>
+      </w:r>
+      <w:r>
+        <w:t>50 lines of PHP</w:t>
+      </w:r>
+    </w:p>
+    <w:p>
+      <w:pPr>
+        <w:pStyle w:val="ListParagraph"/>
+        <w:numPr>
+          <w:ilvl w:val="0"/>
+          <w:numId w:val="3"/>
+        </w:numPr>
+      </w:pPr>
+      <w:r>
+        <w:t>Search categories: 20 lines of PHP</w:t>
+      </w:r>
+    </w:p>
+    <w:p>
+      <w:pPr>
+        <w:pStyle w:val="ListParagraph"/>
+        <w:numPr>
+          <w:ilvl w:val="0"/>
+          <w:numId w:val="3"/>
+        </w:numPr>
+      </w:pPr>
+      <w:r>
+        <w:t>Database: 500 lines of PHP</w:t>
+      </w:r>
     </w:p>
     <w:p>
       <w:pPr>
@@ -1863,7 +2040,8 @@
       </w:pPr>
       <w:bookmarkStart w:id="4" w:name="_Toc125299100"/>
       <w:r>
-        <w:t>4</w:t>
+        <w:lastRenderedPageBreak/>
+        <w:t>5</w:t>
       </w:r>
       <w:r>
         <w:t xml:space="preserve"> </w:t>
@@ -1881,7 +2059,7 @@
       </w:pPr>
       <w:bookmarkStart w:id="5" w:name="_Toc125299101"/>
       <w:r>
-        <w:t>4</w:t>
+        <w:t>5</w:t>
       </w:r>
       <w:r>
         <w:t xml:space="preserve">.1 </w:t>
@@ -1941,7 +2119,94 @@
     <w:p>
       <w:pPr>
         <w:pStyle w:val="Caption"/>
+        <w:spacing w:line="360" w:lineRule="auto"/>
         <w:jc w:val="both"/>
+      </w:pPr>
+      <w:r>
+        <w:t xml:space="preserve">Figure </w:t>
+      </w:r>
+      <w:r>
+        <w:fldChar w:fldCharType="begin"/>
+      </w:r>
+      <w:r>
+        <w:instrText xml:space="preserve"> SEQ Figure \* ARABIC </w:instrText>
+      </w:r>
+      <w:r>
+        <w:fldChar w:fldCharType="separate"/>
+      </w:r>
+      <w:r>
+        <w:rPr>
+          <w:noProof/>
+        </w:rPr>
+        <w:t>1</w:t>
+      </w:r>
+      <w:r>
+        <w:rPr>
+          <w:noProof/>
+        </w:rPr>
+        <w:fldChar w:fldCharType="end"/>
+      </w:r>
+      <w:r>
+        <w:t>: image showing the use of Trello to create a Kanban management system</w:t>
+      </w:r>
+    </w:p>
+    <w:p>
+      <w:pPr>
+        <w:pStyle w:val="Heading2"/>
+      </w:pPr>
+      <w:r>
+        <w:lastRenderedPageBreak/>
+        <w:t>5.2 version control usage</w:t>
+      </w:r>
+    </w:p>
+    <w:p>
+      <w:pPr>
+        <w:keepNext/>
+      </w:pPr>
+      <w:r>
+        <w:rPr>
+          <w:noProof/>
+        </w:rPr>
+        <w:drawing>
+          <wp:inline distT="0" distB="0" distL="0" distR="0" wp14:anchorId="6A02E981" wp14:editId="0CC4E1A4">
+            <wp:extent cx="4400550" cy="4914900"/>
+            <wp:effectExtent l="0" t="0" r="0" b="0"/>
+            <wp:docPr id="2" name="Picture 2" descr="Graphical user interface, text, application, email&#10;&#10;Description automatically generated"/>
+            <wp:cNvGraphicFramePr>
+              <a:graphicFrameLocks xmlns:a="http://schemas.openxmlformats.org/drawingml/2006/main" noChangeAspect="1"/>
+            </wp:cNvGraphicFramePr>
+            <a:graphic xmlns:a="http://schemas.openxmlformats.org/drawingml/2006/main">
+              <a:graphicData uri="http://schemas.openxmlformats.org/drawingml/2006/picture">
+                <pic:pic xmlns:pic="http://schemas.openxmlformats.org/drawingml/2006/picture">
+                  <pic:nvPicPr>
+                    <pic:cNvPr id="2" name="Picture 2" descr="Graphical user interface, text, application, email&#10;&#10;Description automatically generated"/>
+                    <pic:cNvPicPr/>
+                  </pic:nvPicPr>
+                  <pic:blipFill>
+                    <a:blip r:embed="rId9"/>
+                    <a:stretch>
+                      <a:fillRect/>
+                    </a:stretch>
+                  </pic:blipFill>
+                  <pic:spPr>
+                    <a:xfrm>
+                      <a:off x="0" y="0"/>
+                      <a:ext cx="4400550" cy="4914900"/>
+                    </a:xfrm>
+                    <a:prstGeom prst="rect">
+                      <a:avLst/>
+                    </a:prstGeom>
+                  </pic:spPr>
+                </pic:pic>
+              </a:graphicData>
+            </a:graphic>
+          </wp:inline>
+        </w:drawing>
+      </w:r>
+    </w:p>
+    <w:p>
+      <w:pPr>
+        <w:pStyle w:val="Caption"/>
       </w:pPr>
       <w:r>
         <w:t xml:space="preserve">Figure </w:t>
@@ -1951,14 +2216,18 @@
           <w:rPr>
             <w:noProof/>
           </w:rPr>
-          <w:t>1</w:t>
+          <w:t>2</w:t>
         </w:r>
       </w:fldSimple>
       <w:r>
-        <w:t>: image showing the use of Trello to create a Kanban management system</w:t>
+        <w:t>: example of version control being used to show how a document or project will change over time with names for accountability of changes as well as the ability to revert changes.</w:t>
       </w:r>
     </w:p>
     <w:p>
+      <w:pPr>
+        <w:spacing w:line="360" w:lineRule="auto"/>
+        <w:jc w:val="both"/>
+      </w:pPr>
       <w:r>
         <w:br w:type="page"/>
       </w:r>
@@ -1983,6 +2252,8 @@
         <w:p>
           <w:pPr>
             <w:pStyle w:val="Heading1"/>
+            <w:spacing w:line="360" w:lineRule="auto"/>
+            <w:jc w:val="both"/>
           </w:pPr>
           <w:r>
             <w:t>References</w:t>
@@ -1999,6 +2270,8 @@
             <w:p>
               <w:pPr>
                 <w:pStyle w:val="Bibliography"/>
+                <w:spacing w:line="360" w:lineRule="auto"/>
+                <w:jc w:val="both"/>
                 <w:rPr>
                   <w:noProof/>
                   <w:sz w:val="24"/>
@@ -2059,6 +2332,8 @@
             <w:p>
               <w:pPr>
                 <w:pStyle w:val="Bibliography"/>
+                <w:spacing w:line="360" w:lineRule="auto"/>
+                <w:jc w:val="both"/>
                 <w:rPr>
                   <w:noProof/>
                 </w:rPr>
@@ -2106,6 +2381,10 @@
               </w:r>
             </w:p>
             <w:p>
+              <w:pPr>
+                <w:spacing w:line="360" w:lineRule="auto"/>
+                <w:jc w:val="both"/>
+              </w:pPr>
               <w:r>
                 <w:rPr>
                   <w:b/>
@@ -2253,10 +2532,123 @@
     </w:lvl>
   </w:abstractNum>
   <w:abstractNum w:abstractNumId="1" w15:restartNumberingAfterBreak="0">
-    <w:nsid w:val="79B1595F"/>
+    <w:nsid w:val="658F6C0A"/>
     <w:multiLevelType w:val="hybridMultilevel"/>
-    <w:tmpl w:val="ABF431BE"/>
-    <w:lvl w:ilvl="0" w:tplc="D58CF586">
+    <w:tmpl w:val="390048D2"/>
+    <w:lvl w:ilvl="0" w:tplc="08090001">
+      <w:start w:val="1"/>
+      <w:numFmt w:val="bullet"/>
+      <w:lvlText w:val=""/>
+      <w:lvlJc w:val="left"/>
+      <w:pPr>
+        <w:ind w:left="720" w:hanging="360"/>
+      </w:pPr>
+      <w:rPr>
+        <w:rFonts w:ascii="Symbol" w:hAnsi="Symbol" w:hint="default"/>
+      </w:rPr>
+    </w:lvl>
+    <w:lvl w:ilvl="1" w:tplc="08090003" w:tentative="1">
+      <w:start w:val="1"/>
+      <w:numFmt w:val="bullet"/>
+      <w:lvlText w:val="o"/>
+      <w:lvlJc w:val="left"/>
+      <w:pPr>
+        <w:ind w:left="1440" w:hanging="360"/>
+      </w:pPr>
+      <w:rPr>
+        <w:rFonts w:ascii="Courier New" w:hAnsi="Courier New" w:cs="Courier New" w:hint="default"/>
+      </w:rPr>
+    </w:lvl>
+    <w:lvl w:ilvl="2" w:tplc="08090005" w:tentative="1">
+      <w:start w:val="1"/>
+      <w:numFmt w:val="bullet"/>
+      <w:lvlText w:val=""/>
+      <w:lvlJc w:val="left"/>
+      <w:pPr>
+        <w:ind w:left="2160" w:hanging="360"/>
+      </w:pPr>
+      <w:rPr>
+        <w:rFonts w:ascii="Wingdings" w:hAnsi="Wingdings" w:hint="default"/>
+      </w:rPr>
+    </w:lvl>
+    <w:lvl w:ilvl="3" w:tplc="08090001" w:tentative="1">
+      <w:start w:val="1"/>
+      <w:numFmt w:val="bullet"/>
+      <w:lvlText w:val=""/>
+      <w:lvlJc w:val="left"/>
+      <w:pPr>
+        <w:ind w:left="2880" w:hanging="360"/>
+      </w:pPr>
+      <w:rPr>
+        <w:rFonts w:ascii="Symbol" w:hAnsi="Symbol" w:hint="default"/>
+      </w:rPr>
+    </w:lvl>
+    <w:lvl w:ilvl="4" w:tplc="08090003" w:tentative="1">
+      <w:start w:val="1"/>
+      <w:numFmt w:val="bullet"/>
+      <w:lvlText w:val="o"/>
+      <w:lvlJc w:val="left"/>
+      <w:pPr>
+        <w:ind w:left="3600" w:hanging="360"/>
+      </w:pPr>
+      <w:rPr>
+        <w:rFonts w:ascii="Courier New" w:hAnsi="Courier New" w:cs="Courier New" w:hint="default"/>
+      </w:rPr>
+    </w:lvl>
+    <w:lvl w:ilvl="5" w:tplc="08090005" w:tentative="1">
+      <w:start w:val="1"/>
+      <w:numFmt w:val="bullet"/>
+      <w:lvlText w:val=""/>
+      <w:lvlJc w:val="left"/>
+      <w:pPr>
+        <w:ind w:left="4320" w:hanging="360"/>
+      </w:pPr>
+      <w:rPr>
+        <w:rFonts w:ascii="Wingdings" w:hAnsi="Wingdings" w:hint="default"/>
+      </w:rPr>
+    </w:lvl>
+    <w:lvl w:ilvl="6" w:tplc="08090001" w:tentative="1">
+      <w:start w:val="1"/>
+      <w:numFmt w:val="bullet"/>
+      <w:lvlText w:val=""/>
+      <w:lvlJc w:val="left"/>
+      <w:pPr>
+        <w:ind w:left="5040" w:hanging="360"/>
+      </w:pPr>
+      <w:rPr>
+        <w:rFonts w:ascii="Symbol" w:hAnsi="Symbol" w:hint="default"/>
+      </w:rPr>
+    </w:lvl>
+    <w:lvl w:ilvl="7" w:tplc="08090003" w:tentative="1">
+      <w:start w:val="1"/>
+      <w:numFmt w:val="bullet"/>
+      <w:lvlText w:val="o"/>
+      <w:lvlJc w:val="left"/>
+      <w:pPr>
+        <w:ind w:left="5760" w:hanging="360"/>
+      </w:pPr>
+      <w:rPr>
+        <w:rFonts w:ascii="Courier New" w:hAnsi="Courier New" w:cs="Courier New" w:hint="default"/>
+      </w:rPr>
+    </w:lvl>
+    <w:lvl w:ilvl="8" w:tplc="08090005" w:tentative="1">
+      <w:start w:val="1"/>
+      <w:numFmt w:val="bullet"/>
+      <w:lvlText w:val=""/>
+      <w:lvlJc w:val="left"/>
+      <w:pPr>
+        <w:ind w:left="6480" w:hanging="360"/>
+      </w:pPr>
+      <w:rPr>
+        <w:rFonts w:ascii="Wingdings" w:hAnsi="Wingdings" w:hint="default"/>
+      </w:rPr>
+    </w:lvl>
+  </w:abstractNum>
+  <w:abstractNum w:abstractNumId="2" w15:restartNumberingAfterBreak="0">
+    <w:nsid w:val="6C891D8B"/>
+    <w:multiLevelType w:val="hybridMultilevel"/>
+    <w:tmpl w:val="6200184A"/>
+    <w:lvl w:ilvl="0" w:tplc="89FACA0A">
       <w:start w:val="4"/>
       <w:numFmt w:val="decimal"/>
       <w:lvlText w:val="%1"/>
@@ -2341,11 +2733,106 @@
       </w:pPr>
     </w:lvl>
   </w:abstractNum>
+  <w:abstractNum w:abstractNumId="3" w15:restartNumberingAfterBreak="0">
+    <w:nsid w:val="79B1595F"/>
+    <w:multiLevelType w:val="hybridMultilevel"/>
+    <w:tmpl w:val="ABF431BE"/>
+    <w:lvl w:ilvl="0" w:tplc="D58CF586">
+      <w:start w:val="4"/>
+      <w:numFmt w:val="decimal"/>
+      <w:lvlText w:val="%1"/>
+      <w:lvlJc w:val="left"/>
+      <w:pPr>
+        <w:ind w:left="720" w:hanging="360"/>
+      </w:pPr>
+      <w:rPr>
+        <w:rFonts w:hint="default"/>
+      </w:rPr>
+    </w:lvl>
+    <w:lvl w:ilvl="1" w:tplc="08090019" w:tentative="1">
+      <w:start w:val="1"/>
+      <w:numFmt w:val="lowerLetter"/>
+      <w:lvlText w:val="%2."/>
+      <w:lvlJc w:val="left"/>
+      <w:pPr>
+        <w:ind w:left="1440" w:hanging="360"/>
+      </w:pPr>
+    </w:lvl>
+    <w:lvl w:ilvl="2" w:tplc="0809001B" w:tentative="1">
+      <w:start w:val="1"/>
+      <w:numFmt w:val="lowerRoman"/>
+      <w:lvlText w:val="%3."/>
+      <w:lvlJc w:val="right"/>
+      <w:pPr>
+        <w:ind w:left="2160" w:hanging="180"/>
+      </w:pPr>
+    </w:lvl>
+    <w:lvl w:ilvl="3" w:tplc="0809000F" w:tentative="1">
+      <w:start w:val="1"/>
+      <w:numFmt w:val="decimal"/>
+      <w:lvlText w:val="%4."/>
+      <w:lvlJc w:val="left"/>
+      <w:pPr>
+        <w:ind w:left="2880" w:hanging="360"/>
+      </w:pPr>
+    </w:lvl>
+    <w:lvl w:ilvl="4" w:tplc="08090019" w:tentative="1">
+      <w:start w:val="1"/>
+      <w:numFmt w:val="lowerLetter"/>
+      <w:lvlText w:val="%5."/>
+      <w:lvlJc w:val="left"/>
+      <w:pPr>
+        <w:ind w:left="3600" w:hanging="360"/>
+      </w:pPr>
+    </w:lvl>
+    <w:lvl w:ilvl="5" w:tplc="0809001B" w:tentative="1">
+      <w:start w:val="1"/>
+      <w:numFmt w:val="lowerRoman"/>
+      <w:lvlText w:val="%6."/>
+      <w:lvlJc w:val="right"/>
+      <w:pPr>
+        <w:ind w:left="4320" w:hanging="180"/>
+      </w:pPr>
+    </w:lvl>
+    <w:lvl w:ilvl="6" w:tplc="0809000F" w:tentative="1">
+      <w:start w:val="1"/>
+      <w:numFmt w:val="decimal"/>
+      <w:lvlText w:val="%7."/>
+      <w:lvlJc w:val="left"/>
+      <w:pPr>
+        <w:ind w:left="5040" w:hanging="360"/>
+      </w:pPr>
+    </w:lvl>
+    <w:lvl w:ilvl="7" w:tplc="08090019" w:tentative="1">
+      <w:start w:val="1"/>
+      <w:numFmt w:val="lowerLetter"/>
+      <w:lvlText w:val="%8."/>
+      <w:lvlJc w:val="left"/>
+      <w:pPr>
+        <w:ind w:left="5760" w:hanging="360"/>
+      </w:pPr>
+    </w:lvl>
+    <w:lvl w:ilvl="8" w:tplc="0809001B" w:tentative="1">
+      <w:start w:val="1"/>
+      <w:numFmt w:val="lowerRoman"/>
+      <w:lvlText w:val="%9."/>
+      <w:lvlJc w:val="right"/>
+      <w:pPr>
+        <w:ind w:left="6480" w:hanging="180"/>
+      </w:pPr>
+    </w:lvl>
+  </w:abstractNum>
   <w:num w:numId="1" w16cid:durableId="1457017387">
     <w:abstractNumId w:val="0"/>
   </w:num>
   <w:num w:numId="2" w16cid:durableId="1456171294">
+    <w:abstractNumId w:val="3"/>
+  </w:num>
+  <w:num w:numId="3" w16cid:durableId="1597976544">
     <w:abstractNumId w:val="1"/>
+  </w:num>
+  <w:num w:numId="4" w16cid:durableId="749694471">
+    <w:abstractNumId w:val="2"/>
   </w:num>
 </w:numbering>
 </file>
@@ -2995,6 +3482,17 @@
       <w:szCs w:val="18"/>
     </w:rPr>
   </w:style>
+  <w:style w:type="paragraph" w:styleId="ListParagraph">
+    <w:name w:val="List Paragraph"/>
+    <w:basedOn w:val="Normal"/>
+    <w:uiPriority w:val="34"/>
+    <w:qFormat/>
+    <w:rsid w:val="00414FD6"/>
+    <w:pPr>
+      <w:ind w:left="720"/>
+      <w:contextualSpacing/>
+    </w:pPr>
+  </w:style>
 </w:styles>
 </file>
 

</xml_diff>